<commit_message>
completed changing code to use react correctly. completed 09.08.2023 at 1217 hours.
</commit_message>
<xml_diff>
--- a/Assignments/Level3/react needed items on all projects.docx
+++ b/Assignments/Level3/react needed items on all projects.docx
@@ -10,31 +10,29 @@
           <w:szCs w:val="18"/>
         </w:rPr>
       </w:pPr>
-      <w:proofErr w:type="spellStart"/>
       <w:r>
         <w:rPr>
           <w:sz w:val="18"/>
           <w:szCs w:val="18"/>
         </w:rPr>
-        <w:t>npm</w:t>
-      </w:r>
-      <w:proofErr w:type="spellEnd"/>
-      <w:r>
+        <w:t>npm create vite@latest</w:t>
+      </w:r>
+    </w:p>
+    <w:p>
+      <w:pPr>
+        <w:spacing w:after="0"/>
         <w:rPr>
           <w:sz w:val="18"/>
           <w:szCs w:val="18"/>
         </w:rPr>
-        <w:t xml:space="preserve"> create </w:t>
-      </w:r>
-      <w:proofErr w:type="spellStart"/>
+      </w:pPr>
       <w:r>
         <w:rPr>
           <w:sz w:val="18"/>
           <w:szCs w:val="18"/>
         </w:rPr>
-        <w:t>vite@latest</w:t>
-      </w:r>
-      <w:proofErr w:type="spellEnd"/>
+        <w:t>cd create</w:t>
+      </w:r>
     </w:p>
     <w:p>
       <w:pPr>
@@ -49,7 +47,7 @@
           <w:sz w:val="18"/>
           <w:szCs w:val="18"/>
         </w:rPr>
-        <w:t>d client</w:t>
+        <w:t xml:space="preserve">cd “npm run dev” </w:t>
       </w:r>
     </w:p>
     <w:p>
@@ -60,57 +58,39 @@
           <w:szCs w:val="18"/>
         </w:rPr>
       </w:pPr>
-      <w:proofErr w:type="spellStart"/>
       <w:r>
         <w:rPr>
           <w:sz w:val="18"/>
           <w:szCs w:val="18"/>
         </w:rPr>
-        <w:t>npm</w:t>
-      </w:r>
-      <w:proofErr w:type="spellEnd"/>
-      <w:r>
+        <w:t>npm install</w:t>
+      </w:r>
+    </w:p>
+    <w:p>
+      <w:pPr>
+        <w:spacing w:after="0"/>
         <w:rPr>
           <w:sz w:val="18"/>
           <w:szCs w:val="18"/>
         </w:rPr>
-        <w:t xml:space="preserve"> install</w:t>
-      </w:r>
-    </w:p>
-    <w:p>
-      <w:pPr>
-        <w:spacing w:after="0"/>
+      </w:pPr>
+      <w:r>
         <w:rPr>
           <w:sz w:val="18"/>
           <w:szCs w:val="18"/>
         </w:rPr>
-      </w:pPr>
-      <w:proofErr w:type="spellStart"/>
+        <w:t>npm run dev</w:t>
+      </w:r>
+    </w:p>
+    <w:p>
+      <w:pPr>
+        <w:spacing w:after="0"/>
+      </w:pPr>
       <w:r>
         <w:rPr>
           <w:sz w:val="18"/>
           <w:szCs w:val="18"/>
         </w:rPr>
-        <w:t>npm</w:t>
-      </w:r>
-      <w:proofErr w:type="spellEnd"/>
-      <w:r>
-        <w:rPr>
-          <w:sz w:val="18"/>
-          <w:szCs w:val="18"/>
-        </w:rPr>
-        <w:t xml:space="preserve"> run dev</w:t>
-      </w:r>
-    </w:p>
-    <w:p>
-      <w:pPr>
-        <w:spacing w:after="0"/>
-      </w:pPr>
-      <w:r>
-        <w:rPr>
-          <w:sz w:val="18"/>
-          <w:szCs w:val="18"/>
-        </w:rPr>
         <w:t>use console log in terminal.</w:t>
       </w:r>
       <w:r>
@@ -167,23 +147,7 @@
           <w:sz w:val="16"/>
           <w:szCs w:val="16"/>
         </w:rPr>
-        <w:t>&lt;html lang=’</w:t>
-      </w:r>
-      <w:proofErr w:type="spellStart"/>
-      <w:r>
-        <w:rPr>
-          <w:sz w:val="16"/>
-          <w:szCs w:val="16"/>
-        </w:rPr>
-        <w:t>en</w:t>
-      </w:r>
-      <w:proofErr w:type="spellEnd"/>
-      <w:r>
-        <w:rPr>
-          <w:sz w:val="16"/>
-          <w:szCs w:val="16"/>
-        </w:rPr>
-        <w:t>’&gt;</w:t>
+        <w:t>&lt;html lang=’en’&gt;</w:t>
       </w:r>
     </w:p>
     <w:p>
@@ -231,55 +195,7 @@
           <w:sz w:val="16"/>
           <w:szCs w:val="16"/>
         </w:rPr>
-        <w:t xml:space="preserve">    &lt;link </w:t>
-      </w:r>
-      <w:proofErr w:type="spellStart"/>
-      <w:r>
-        <w:rPr>
-          <w:sz w:val="16"/>
-          <w:szCs w:val="16"/>
-        </w:rPr>
-        <w:t>rel</w:t>
-      </w:r>
-      <w:proofErr w:type="spellEnd"/>
-      <w:r>
-        <w:rPr>
-          <w:sz w:val="16"/>
-          <w:szCs w:val="16"/>
-        </w:rPr>
-        <w:t>=’icon’ type=’image/</w:t>
-      </w:r>
-      <w:proofErr w:type="spellStart"/>
-      <w:r>
-        <w:rPr>
-          <w:sz w:val="16"/>
-          <w:szCs w:val="16"/>
-        </w:rPr>
-        <w:t>svg+xml</w:t>
-      </w:r>
-      <w:proofErr w:type="spellEnd"/>
-      <w:r>
-        <w:rPr>
-          <w:sz w:val="16"/>
-          <w:szCs w:val="16"/>
-        </w:rPr>
-        <w:t xml:space="preserve">’ </w:t>
-      </w:r>
-      <w:proofErr w:type="spellStart"/>
-      <w:r>
-        <w:rPr>
-          <w:sz w:val="16"/>
-          <w:szCs w:val="16"/>
-        </w:rPr>
-        <w:t>href</w:t>
-      </w:r>
-      <w:proofErr w:type="spellEnd"/>
-      <w:r>
-        <w:rPr>
-          <w:sz w:val="16"/>
-          <w:szCs w:val="16"/>
-        </w:rPr>
-        <w:t>=’/vite.org’ /&gt;</w:t>
+        <w:t xml:space="preserve">    &lt;link rel=’icon’ type=’image/svg+xml’ href=’/vite.org’ /&gt;</w:t>
       </w:r>
     </w:p>
     <w:p>
@@ -327,23 +243,7 @@
           <w:sz w:val="16"/>
           <w:szCs w:val="16"/>
         </w:rPr>
-        <w:t xml:space="preserve">    &lt;script </w:t>
-      </w:r>
-      <w:proofErr w:type="spellStart"/>
-      <w:r>
-        <w:rPr>
-          <w:sz w:val="16"/>
-          <w:szCs w:val="16"/>
-        </w:rPr>
-        <w:t>crossorigin</w:t>
-      </w:r>
-      <w:proofErr w:type="spellEnd"/>
-      <w:r>
-        <w:rPr>
-          <w:sz w:val="16"/>
-          <w:szCs w:val="16"/>
-        </w:rPr>
-        <w:t xml:space="preserve"> src=’</w:t>
+        <w:t xml:space="preserve">    &lt;script crossorigin src=’</w:t>
       </w:r>
       <w:hyperlink r:id="rId4" w:history="1">
         <w:r>
@@ -376,23 +276,7 @@
           <w:sz w:val="16"/>
           <w:szCs w:val="16"/>
         </w:rPr>
-        <w:t xml:space="preserve">    &lt;script </w:t>
-      </w:r>
-      <w:proofErr w:type="spellStart"/>
-      <w:r>
-        <w:rPr>
-          <w:sz w:val="16"/>
-          <w:szCs w:val="16"/>
-        </w:rPr>
-        <w:t>crossorigin</w:t>
-      </w:r>
-      <w:proofErr w:type="spellEnd"/>
-      <w:r>
-        <w:rPr>
-          <w:sz w:val="16"/>
-          <w:szCs w:val="16"/>
-        </w:rPr>
-        <w:t xml:space="preserve"> src=’</w:t>
+        <w:t xml:space="preserve">    &lt;script crossorigin src=’</w:t>
       </w:r>
       <w:hyperlink r:id="rId5" w:history="1">
         <w:r>
@@ -441,23 +325,7 @@
           <w:sz w:val="16"/>
           <w:szCs w:val="16"/>
         </w:rPr>
-        <w:t xml:space="preserve">   &lt;script </w:t>
-      </w:r>
-      <w:proofErr w:type="spellStart"/>
-      <w:r>
-        <w:rPr>
-          <w:sz w:val="16"/>
-          <w:szCs w:val="16"/>
-        </w:rPr>
-        <w:t>crossorigin</w:t>
-      </w:r>
-      <w:proofErr w:type="spellEnd"/>
-      <w:r>
-        <w:rPr>
-          <w:sz w:val="16"/>
-          <w:szCs w:val="16"/>
-        </w:rPr>
-        <w:t xml:space="preserve"> src=’https://unpkg.com/@babel/standalone@7.9.3/babel.js’&gt;&lt;/script&gt;</w:t>
+        <w:t xml:space="preserve">   &lt;script crossorigin src=’https://unpkg.com/@babel/standalone@7.9.3/babel.js’&gt;&lt;/script&gt;</w:t>
       </w:r>
     </w:p>
     <w:p>
@@ -521,55 +389,7 @@
           <w:sz w:val="16"/>
           <w:szCs w:val="16"/>
         </w:rPr>
-        <w:t xml:space="preserve">    &lt;script type=’module’ </w:t>
-      </w:r>
-      <w:proofErr w:type="spellStart"/>
-      <w:r>
-        <w:rPr>
-          <w:sz w:val="16"/>
-          <w:szCs w:val="16"/>
-        </w:rPr>
-        <w:t>src</w:t>
-      </w:r>
-      <w:proofErr w:type="spellEnd"/>
-      <w:r>
-        <w:rPr>
-          <w:sz w:val="16"/>
-          <w:szCs w:val="16"/>
-        </w:rPr>
-        <w:t>=’/</w:t>
-      </w:r>
-      <w:proofErr w:type="spellStart"/>
-      <w:r>
-        <w:rPr>
-          <w:sz w:val="16"/>
-          <w:szCs w:val="16"/>
-        </w:rPr>
-        <w:t>src</w:t>
-      </w:r>
-      <w:proofErr w:type="spellEnd"/>
-      <w:r>
-        <w:rPr>
-          <w:sz w:val="16"/>
-          <w:szCs w:val="16"/>
-        </w:rPr>
-        <w:t>/</w:t>
-      </w:r>
-      <w:proofErr w:type="spellStart"/>
-      <w:r>
-        <w:rPr>
-          <w:sz w:val="16"/>
-          <w:szCs w:val="16"/>
-        </w:rPr>
-        <w:t>main.jsx</w:t>
-      </w:r>
-      <w:proofErr w:type="spellEnd"/>
-      <w:r>
-        <w:rPr>
-          <w:sz w:val="16"/>
-          <w:szCs w:val="16"/>
-        </w:rPr>
-        <w:t>’&gt;&lt;/script&gt;</w:t>
+        <w:t xml:space="preserve">    &lt;script type=’module’ src=’/src/main.jsx’&gt;&lt;/script&gt;</w:t>
       </w:r>
     </w:p>
     <w:p>
@@ -621,127 +441,61 @@
           <w:szCs w:val="16"/>
         </w:rPr>
       </w:pPr>
-      <w:proofErr w:type="spellStart"/>
-      <w:r>
-        <w:rPr>
-          <w:sz w:val="16"/>
-          <w:szCs w:val="16"/>
-        </w:rPr>
-        <w:t>Jsx</w:t>
-      </w:r>
-      <w:proofErr w:type="spellEnd"/>
-      <w:r>
-        <w:rPr>
-          <w:sz w:val="16"/>
-          <w:szCs w:val="16"/>
-        </w:rPr>
-        <w:t xml:space="preserve"> info:</w:t>
-      </w:r>
-    </w:p>
-    <w:p>
-      <w:pPr>
-        <w:spacing w:after="0"/>
-        <w:rPr>
-          <w:sz w:val="16"/>
-          <w:szCs w:val="16"/>
-        </w:rPr>
-      </w:pPr>
-      <w:r>
-        <w:rPr>
-          <w:sz w:val="16"/>
-          <w:szCs w:val="16"/>
-        </w:rPr>
-        <w:t xml:space="preserve">  Import { </w:t>
-      </w:r>
-      <w:proofErr w:type="spellStart"/>
-      <w:r>
-        <w:rPr>
-          <w:sz w:val="16"/>
-          <w:szCs w:val="16"/>
-        </w:rPr>
-        <w:t>useState</w:t>
-      </w:r>
-      <w:proofErr w:type="spellEnd"/>
-      <w:r>
-        <w:rPr>
-          <w:sz w:val="16"/>
-          <w:szCs w:val="16"/>
-        </w:rPr>
-        <w:t>} from ‘react’</w:t>
-      </w:r>
-    </w:p>
-    <w:p>
-      <w:pPr>
-        <w:spacing w:after="0"/>
-        <w:rPr>
-          <w:sz w:val="16"/>
-          <w:szCs w:val="16"/>
-        </w:rPr>
-      </w:pPr>
-      <w:r>
-        <w:rPr>
-          <w:sz w:val="16"/>
-          <w:szCs w:val="16"/>
-        </w:rPr>
-        <w:t xml:space="preserve">  Import </w:t>
-      </w:r>
-      <w:proofErr w:type="spellStart"/>
-      <w:r>
-        <w:rPr>
-          <w:sz w:val="16"/>
-          <w:szCs w:val="16"/>
-        </w:rPr>
-        <w:t>reactLogo</w:t>
-      </w:r>
-      <w:proofErr w:type="spellEnd"/>
-      <w:r>
-        <w:rPr>
-          <w:sz w:val="16"/>
-          <w:szCs w:val="16"/>
-        </w:rPr>
-        <w:t xml:space="preserve"> from ‘./assets/</w:t>
-      </w:r>
-      <w:proofErr w:type="spellStart"/>
-      <w:r>
-        <w:rPr>
-          <w:sz w:val="16"/>
-          <w:szCs w:val="16"/>
-        </w:rPr>
-        <w:t>react.svg</w:t>
-      </w:r>
-      <w:proofErr w:type="spellEnd"/>
-      <w:r>
-        <w:rPr>
-          <w:sz w:val="16"/>
-          <w:szCs w:val="16"/>
-        </w:rPr>
-        <w:t>’</w:t>
-      </w:r>
-    </w:p>
-    <w:p>
-      <w:pPr>
-        <w:spacing w:after="0"/>
-        <w:rPr>
-          <w:sz w:val="16"/>
-          <w:szCs w:val="16"/>
-        </w:rPr>
-      </w:pPr>
-      <w:r>
-        <w:rPr>
-          <w:sz w:val="16"/>
-          <w:szCs w:val="16"/>
-        </w:rPr>
-        <w:t xml:space="preserve">  Import </w:t>
-      </w:r>
-      <w:proofErr w:type="spellStart"/>
-      <w:r>
-        <w:rPr>
-          <w:sz w:val="16"/>
-          <w:szCs w:val="16"/>
-        </w:rPr>
-        <w:t>vite</w:t>
-      </w:r>
-      <w:proofErr w:type="spellEnd"/>
+      <w:r>
+        <w:rPr>
+          <w:sz w:val="16"/>
+          <w:szCs w:val="16"/>
+        </w:rPr>
+        <w:t>Jsx info:</w:t>
+      </w:r>
+    </w:p>
+    <w:p>
+      <w:pPr>
+        <w:spacing w:after="0"/>
+        <w:rPr>
+          <w:sz w:val="16"/>
+          <w:szCs w:val="16"/>
+        </w:rPr>
+      </w:pPr>
+      <w:r>
+        <w:rPr>
+          <w:sz w:val="16"/>
+          <w:szCs w:val="16"/>
+        </w:rPr>
+        <w:t xml:space="preserve">  Import { useState} from ‘react’</w:t>
+      </w:r>
+    </w:p>
+    <w:p>
+      <w:pPr>
+        <w:spacing w:after="0"/>
+        <w:rPr>
+          <w:sz w:val="16"/>
+          <w:szCs w:val="16"/>
+        </w:rPr>
+      </w:pPr>
+      <w:r>
+        <w:rPr>
+          <w:sz w:val="16"/>
+          <w:szCs w:val="16"/>
+        </w:rPr>
+        <w:t xml:space="preserve">  Import reactLogo from ‘./assets/react.svg’</w:t>
+      </w:r>
+    </w:p>
+    <w:p>
+      <w:pPr>
+        <w:spacing w:after="0"/>
+        <w:rPr>
+          <w:sz w:val="16"/>
+          <w:szCs w:val="16"/>
+        </w:rPr>
+      </w:pPr>
+      <w:r>
+        <w:rPr>
+          <w:sz w:val="16"/>
+          <w:szCs w:val="16"/>
+        </w:rPr>
+        <w:t xml:space="preserve">  Import vite</w:t>
+      </w:r>
       <w:r>
         <w:rPr>
           <w:sz w:val="16"/>
@@ -754,23 +508,7 @@
           <w:sz w:val="16"/>
           <w:szCs w:val="16"/>
         </w:rPr>
-        <w:t>Logo from ‘</w:t>
-      </w:r>
-      <w:proofErr w:type="spellStart"/>
-      <w:r>
-        <w:rPr>
-          <w:sz w:val="16"/>
-          <w:szCs w:val="16"/>
-        </w:rPr>
-        <w:t>vite.svg</w:t>
-      </w:r>
-      <w:proofErr w:type="spellEnd"/>
-      <w:r>
-        <w:rPr>
-          <w:sz w:val="16"/>
-          <w:szCs w:val="16"/>
-        </w:rPr>
-        <w:t>’</w:t>
+        <w:t>Logo from ‘vite.svg’</w:t>
       </w:r>
     </w:p>
     <w:p>
@@ -818,39 +556,7 @@
           <w:sz w:val="16"/>
           <w:szCs w:val="16"/>
         </w:rPr>
-        <w:t xml:space="preserve">  Import </w:t>
-      </w:r>
-      <w:proofErr w:type="spellStart"/>
-      <w:r>
-        <w:rPr>
-          <w:sz w:val="16"/>
-          <w:szCs w:val="16"/>
-        </w:rPr>
-        <w:t>MainContent</w:t>
-      </w:r>
-      <w:proofErr w:type="spellEnd"/>
-      <w:r>
-        <w:rPr>
-          <w:sz w:val="16"/>
-          <w:szCs w:val="16"/>
-        </w:rPr>
-        <w:t xml:space="preserve"> from ‘./components/</w:t>
-      </w:r>
-      <w:proofErr w:type="spellStart"/>
-      <w:r>
-        <w:rPr>
-          <w:sz w:val="16"/>
-          <w:szCs w:val="16"/>
-        </w:rPr>
-        <w:t>MainComponent</w:t>
-      </w:r>
-      <w:proofErr w:type="spellEnd"/>
-      <w:r>
-        <w:rPr>
-          <w:sz w:val="16"/>
-          <w:szCs w:val="16"/>
-        </w:rPr>
-        <w:t>’</w:t>
+        <w:t xml:space="preserve">  Import MainContent from ‘./components/MainComponent’</w:t>
       </w:r>
     </w:p>
     <w:p>

</xml_diff>

<commit_message>
completed coding for React Project setup - sp 190.25 on 09.11.2023 @ 1137 hours.
</commit_message>
<xml_diff>
--- a/Assignments/Level3/react needed items on all projects.docx
+++ b/Assignments/Level3/react needed items on all projects.docx
@@ -15,86 +15,149 @@
           <w:sz w:val="18"/>
           <w:szCs w:val="18"/>
         </w:rPr>
-        <w:t>npm create vite@latest</w:t>
-      </w:r>
-    </w:p>
-    <w:p>
-      <w:pPr>
-        <w:spacing w:after="0"/>
-        <w:rPr>
-          <w:sz w:val="18"/>
-          <w:szCs w:val="18"/>
-        </w:rPr>
-      </w:pPr>
-      <w:r>
-        <w:rPr>
-          <w:sz w:val="18"/>
-          <w:szCs w:val="18"/>
-        </w:rPr>
-        <w:t>cd create</w:t>
-      </w:r>
-    </w:p>
-    <w:p>
-      <w:pPr>
-        <w:spacing w:after="0"/>
-        <w:rPr>
-          <w:sz w:val="18"/>
-          <w:szCs w:val="18"/>
-        </w:rPr>
-      </w:pPr>
-      <w:r>
-        <w:rPr>
-          <w:sz w:val="18"/>
-          <w:szCs w:val="18"/>
-        </w:rPr>
-        <w:t xml:space="preserve">cd “npm run dev” </w:t>
-      </w:r>
-    </w:p>
-    <w:p>
-      <w:pPr>
-        <w:spacing w:after="0"/>
-        <w:rPr>
-          <w:sz w:val="18"/>
-          <w:szCs w:val="18"/>
-        </w:rPr>
-      </w:pPr>
-      <w:r>
-        <w:rPr>
-          <w:sz w:val="18"/>
-          <w:szCs w:val="18"/>
-        </w:rPr>
-        <w:t>npm install</w:t>
-      </w:r>
-    </w:p>
-    <w:p>
-      <w:pPr>
-        <w:spacing w:after="0"/>
-        <w:rPr>
-          <w:sz w:val="18"/>
-          <w:szCs w:val="18"/>
-        </w:rPr>
-      </w:pPr>
-      <w:r>
-        <w:rPr>
-          <w:sz w:val="18"/>
-          <w:szCs w:val="18"/>
-        </w:rPr>
-        <w:t>npm run dev</w:t>
-      </w:r>
-    </w:p>
-    <w:p>
-      <w:pPr>
-        <w:spacing w:after="0"/>
-      </w:pPr>
-      <w:r>
-        <w:rPr>
-          <w:sz w:val="18"/>
-          <w:szCs w:val="18"/>
-        </w:rPr>
-        <w:t>use console log in terminal.</w:t>
-      </w:r>
-      <w:r>
-        <w:t xml:space="preserve">  </w:t>
+        <w:t>Need to run for every new file / lesson with visual code.</w:t>
+      </w:r>
+    </w:p>
+    <w:p>
+      <w:pPr>
+        <w:spacing w:after="0"/>
+        <w:rPr>
+          <w:sz w:val="18"/>
+          <w:szCs w:val="18"/>
+        </w:rPr>
+      </w:pPr>
+      <w:proofErr w:type="spellStart"/>
+      <w:r>
+        <w:rPr>
+          <w:sz w:val="18"/>
+          <w:szCs w:val="18"/>
+        </w:rPr>
+        <w:t>npm</w:t>
+      </w:r>
+      <w:proofErr w:type="spellEnd"/>
+      <w:r>
+        <w:rPr>
+          <w:sz w:val="18"/>
+          <w:szCs w:val="18"/>
+        </w:rPr>
+        <w:t xml:space="preserve"> create </w:t>
+      </w:r>
+      <w:proofErr w:type="spellStart"/>
+      <w:r>
+        <w:rPr>
+          <w:sz w:val="18"/>
+          <w:szCs w:val="18"/>
+        </w:rPr>
+        <w:t>vite@latest</w:t>
+      </w:r>
+      <w:proofErr w:type="spellEnd"/>
+    </w:p>
+    <w:p>
+      <w:pPr>
+        <w:spacing w:after="0"/>
+        <w:rPr>
+          <w:sz w:val="18"/>
+          <w:szCs w:val="18"/>
+        </w:rPr>
+      </w:pPr>
+      <w:r>
+        <w:rPr>
+          <w:sz w:val="18"/>
+          <w:szCs w:val="18"/>
+        </w:rPr>
+        <w:t>.</w:t>
+      </w:r>
+    </w:p>
+    <w:p>
+      <w:pPr>
+        <w:spacing w:after="0"/>
+        <w:rPr>
+          <w:sz w:val="18"/>
+          <w:szCs w:val="18"/>
+        </w:rPr>
+      </w:pPr>
+      <w:r>
+        <w:rPr>
+          <w:sz w:val="18"/>
+          <w:szCs w:val="18"/>
+        </w:rPr>
+        <w:tab/>
+        <w:t xml:space="preserve">React, </w:t>
+      </w:r>
+      <w:proofErr w:type="spellStart"/>
+      <w:r>
+        <w:rPr>
+          <w:sz w:val="18"/>
+          <w:szCs w:val="18"/>
+        </w:rPr>
+        <w:t>javascript</w:t>
+      </w:r>
+      <w:proofErr w:type="spellEnd"/>
+    </w:p>
+    <w:p>
+      <w:pPr>
+        <w:spacing w:after="0"/>
+        <w:rPr>
+          <w:sz w:val="18"/>
+          <w:szCs w:val="18"/>
+        </w:rPr>
+      </w:pPr>
+      <w:proofErr w:type="spellStart"/>
+      <w:r>
+        <w:rPr>
+          <w:sz w:val="18"/>
+          <w:szCs w:val="18"/>
+        </w:rPr>
+        <w:t>npm</w:t>
+      </w:r>
+      <w:proofErr w:type="spellEnd"/>
+      <w:r>
+        <w:rPr>
+          <w:sz w:val="18"/>
+          <w:szCs w:val="18"/>
+        </w:rPr>
+        <w:t xml:space="preserve"> install</w:t>
+      </w:r>
+    </w:p>
+    <w:p>
+      <w:pPr>
+        <w:spacing w:after="0"/>
+        <w:rPr>
+          <w:sz w:val="18"/>
+          <w:szCs w:val="18"/>
+        </w:rPr>
+      </w:pPr>
+      <w:proofErr w:type="spellStart"/>
+      <w:r>
+        <w:rPr>
+          <w:sz w:val="18"/>
+          <w:szCs w:val="18"/>
+        </w:rPr>
+        <w:t>npm</w:t>
+      </w:r>
+      <w:proofErr w:type="spellEnd"/>
+      <w:r>
+        <w:rPr>
+          <w:sz w:val="18"/>
+          <w:szCs w:val="18"/>
+        </w:rPr>
+        <w:t xml:space="preserve"> run dev</w:t>
+      </w:r>
+    </w:p>
+    <w:p>
+      <w:pPr>
+        <w:pBdr>
+          <w:bottom w:val="single" w:sz="12" w:space="1" w:color="auto"/>
+        </w:pBdr>
+        <w:spacing w:after="0"/>
+      </w:pPr>
+    </w:p>
+    <w:p>
+      <w:pPr>
+        <w:spacing w:after="0"/>
+      </w:pPr>
+      <w:r>
+        <w:t>info for me:</w:t>
       </w:r>
     </w:p>
     <w:p>
@@ -147,7 +210,23 @@
           <w:sz w:val="16"/>
           <w:szCs w:val="16"/>
         </w:rPr>
-        <w:t>&lt;html lang=’en’&gt;</w:t>
+        <w:t>&lt;html lang=’</w:t>
+      </w:r>
+      <w:proofErr w:type="spellStart"/>
+      <w:r>
+        <w:rPr>
+          <w:sz w:val="16"/>
+          <w:szCs w:val="16"/>
+        </w:rPr>
+        <w:t>en</w:t>
+      </w:r>
+      <w:proofErr w:type="spellEnd"/>
+      <w:r>
+        <w:rPr>
+          <w:sz w:val="16"/>
+          <w:szCs w:val="16"/>
+        </w:rPr>
+        <w:t>’&gt;</w:t>
       </w:r>
     </w:p>
     <w:p>
@@ -195,7 +274,55 @@
           <w:sz w:val="16"/>
           <w:szCs w:val="16"/>
         </w:rPr>
-        <w:t xml:space="preserve">    &lt;link rel=’icon’ type=’image/svg+xml’ href=’/vite.org’ /&gt;</w:t>
+        <w:t xml:space="preserve">    &lt;link </w:t>
+      </w:r>
+      <w:proofErr w:type="spellStart"/>
+      <w:r>
+        <w:rPr>
+          <w:sz w:val="16"/>
+          <w:szCs w:val="16"/>
+        </w:rPr>
+        <w:t>rel</w:t>
+      </w:r>
+      <w:proofErr w:type="spellEnd"/>
+      <w:r>
+        <w:rPr>
+          <w:sz w:val="16"/>
+          <w:szCs w:val="16"/>
+        </w:rPr>
+        <w:t>=’icon’ type=’image/</w:t>
+      </w:r>
+      <w:proofErr w:type="spellStart"/>
+      <w:r>
+        <w:rPr>
+          <w:sz w:val="16"/>
+          <w:szCs w:val="16"/>
+        </w:rPr>
+        <w:t>svg+xml</w:t>
+      </w:r>
+      <w:proofErr w:type="spellEnd"/>
+      <w:r>
+        <w:rPr>
+          <w:sz w:val="16"/>
+          <w:szCs w:val="16"/>
+        </w:rPr>
+        <w:t xml:space="preserve">’ </w:t>
+      </w:r>
+      <w:proofErr w:type="spellStart"/>
+      <w:r>
+        <w:rPr>
+          <w:sz w:val="16"/>
+          <w:szCs w:val="16"/>
+        </w:rPr>
+        <w:t>href</w:t>
+      </w:r>
+      <w:proofErr w:type="spellEnd"/>
+      <w:r>
+        <w:rPr>
+          <w:sz w:val="16"/>
+          <w:szCs w:val="16"/>
+        </w:rPr>
+        <w:t>=’/vite.org’ /&gt;</w:t>
       </w:r>
     </w:p>
     <w:p>
@@ -243,89 +370,14 @@
           <w:sz w:val="16"/>
           <w:szCs w:val="16"/>
         </w:rPr>
-        <w:t xml:space="preserve">    &lt;script crossorigin src=’</w:t>
-      </w:r>
-      <w:hyperlink r:id="rId4" w:history="1">
-        <w:r>
-          <w:rPr>
-            <w:rStyle w:val="Hyperlink"/>
-            <w:sz w:val="16"/>
-            <w:szCs w:val="16"/>
-          </w:rPr>
-          <w:t>https://unpkg.com/react@18/umd/react-development.js’</w:t>
-        </w:r>
-      </w:hyperlink>
-      <w:r>
-        <w:rPr>
-          <w:sz w:val="16"/>
-          <w:szCs w:val="16"/>
-        </w:rPr>
-        <w:t>&gt;&lt;/script&gt;</w:t>
-      </w:r>
-    </w:p>
-    <w:p>
-      <w:pPr>
-        <w:spacing w:after="0"/>
-        <w:rPr>
-          <w:sz w:val="16"/>
-          <w:szCs w:val="16"/>
-        </w:rPr>
-      </w:pPr>
-      <w:r>
-        <w:rPr>
-          <w:sz w:val="16"/>
-          <w:szCs w:val="16"/>
-        </w:rPr>
-        <w:t xml:space="preserve">    &lt;script crossorigin src=’</w:t>
-      </w:r>
-      <w:hyperlink r:id="rId5" w:history="1">
-        <w:r>
-          <w:rPr>
-            <w:rStyle w:val="Hyperlink"/>
-            <w:sz w:val="16"/>
-            <w:szCs w:val="16"/>
-          </w:rPr>
-          <w:t>https://unpkg.com/react</w:t>
-        </w:r>
-        <w:r>
-          <w:rPr>
-            <w:rStyle w:val="Hyperlink"/>
-            <w:sz w:val="16"/>
-            <w:szCs w:val="16"/>
-          </w:rPr>
-          <w:t>-dom</w:t>
-        </w:r>
-        <w:r>
-          <w:rPr>
-            <w:rStyle w:val="Hyperlink"/>
-            <w:sz w:val="16"/>
-            <w:szCs w:val="16"/>
-          </w:rPr>
-          <w:t>@18/umd/react-development.js’</w:t>
-        </w:r>
-      </w:hyperlink>
-      <w:r>
-        <w:rPr>
-          <w:sz w:val="16"/>
-          <w:szCs w:val="16"/>
-        </w:rPr>
-        <w:t>&gt;&lt;/script&gt;</w:t>
-      </w:r>
-    </w:p>
-    <w:p>
-      <w:pPr>
-        <w:spacing w:after="0"/>
-        <w:rPr>
-          <w:sz w:val="16"/>
-          <w:szCs w:val="16"/>
-        </w:rPr>
-      </w:pPr>
-      <w:r>
-        <w:rPr>
-          <w:sz w:val="16"/>
-          <w:szCs w:val="16"/>
-        </w:rPr>
-        <w:t xml:space="preserve">   &lt;script crossorigin src=’https://unpkg.com/@babel/standalone@7.9.3/babel.js’&gt;&lt;/script&gt;</w:t>
+        <w:t xml:space="preserve">    </w:t>
+      </w:r>
+      <w:r>
+        <w:rPr>
+          <w:sz w:val="16"/>
+          <w:szCs w:val="16"/>
+        </w:rPr>
+        <w:tab/>
       </w:r>
     </w:p>
     <w:p>
@@ -389,7 +441,55 @@
           <w:sz w:val="16"/>
           <w:szCs w:val="16"/>
         </w:rPr>
-        <w:t xml:space="preserve">    &lt;script type=’module’ src=’/src/main.jsx’&gt;&lt;/script&gt;</w:t>
+        <w:t xml:space="preserve">    &lt;script type=’module’ </w:t>
+      </w:r>
+      <w:proofErr w:type="spellStart"/>
+      <w:r>
+        <w:rPr>
+          <w:sz w:val="16"/>
+          <w:szCs w:val="16"/>
+        </w:rPr>
+        <w:t>src</w:t>
+      </w:r>
+      <w:proofErr w:type="spellEnd"/>
+      <w:r>
+        <w:rPr>
+          <w:sz w:val="16"/>
+          <w:szCs w:val="16"/>
+        </w:rPr>
+        <w:t>=’/</w:t>
+      </w:r>
+      <w:proofErr w:type="spellStart"/>
+      <w:r>
+        <w:rPr>
+          <w:sz w:val="16"/>
+          <w:szCs w:val="16"/>
+        </w:rPr>
+        <w:t>src</w:t>
+      </w:r>
+      <w:proofErr w:type="spellEnd"/>
+      <w:r>
+        <w:rPr>
+          <w:sz w:val="16"/>
+          <w:szCs w:val="16"/>
+        </w:rPr>
+        <w:t>/</w:t>
+      </w:r>
+      <w:proofErr w:type="spellStart"/>
+      <w:r>
+        <w:rPr>
+          <w:sz w:val="16"/>
+          <w:szCs w:val="16"/>
+        </w:rPr>
+        <w:t>main.jsx</w:t>
+      </w:r>
+      <w:proofErr w:type="spellEnd"/>
+      <w:r>
+        <w:rPr>
+          <w:sz w:val="16"/>
+          <w:szCs w:val="16"/>
+        </w:rPr>
+        <w:t>’&gt;&lt;/script&gt;</w:t>
       </w:r>
     </w:p>
     <w:p>
@@ -441,61 +541,127 @@
           <w:szCs w:val="16"/>
         </w:rPr>
       </w:pPr>
-      <w:r>
-        <w:rPr>
-          <w:sz w:val="16"/>
-          <w:szCs w:val="16"/>
-        </w:rPr>
-        <w:t>Jsx info:</w:t>
-      </w:r>
-    </w:p>
-    <w:p>
-      <w:pPr>
-        <w:spacing w:after="0"/>
-        <w:rPr>
-          <w:sz w:val="16"/>
-          <w:szCs w:val="16"/>
-        </w:rPr>
-      </w:pPr>
-      <w:r>
-        <w:rPr>
-          <w:sz w:val="16"/>
-          <w:szCs w:val="16"/>
-        </w:rPr>
-        <w:t xml:space="preserve">  Import { useState} from ‘react’</w:t>
-      </w:r>
-    </w:p>
-    <w:p>
-      <w:pPr>
-        <w:spacing w:after="0"/>
-        <w:rPr>
-          <w:sz w:val="16"/>
-          <w:szCs w:val="16"/>
-        </w:rPr>
-      </w:pPr>
-      <w:r>
-        <w:rPr>
-          <w:sz w:val="16"/>
-          <w:szCs w:val="16"/>
-        </w:rPr>
-        <w:t xml:space="preserve">  Import reactLogo from ‘./assets/react.svg’</w:t>
-      </w:r>
-    </w:p>
-    <w:p>
-      <w:pPr>
-        <w:spacing w:after="0"/>
-        <w:rPr>
-          <w:sz w:val="16"/>
-          <w:szCs w:val="16"/>
-        </w:rPr>
-      </w:pPr>
-      <w:r>
-        <w:rPr>
-          <w:sz w:val="16"/>
-          <w:szCs w:val="16"/>
-        </w:rPr>
-        <w:t xml:space="preserve">  Import vite</w:t>
-      </w:r>
+      <w:proofErr w:type="spellStart"/>
+      <w:r>
+        <w:rPr>
+          <w:sz w:val="16"/>
+          <w:szCs w:val="16"/>
+        </w:rPr>
+        <w:t>Jsx</w:t>
+      </w:r>
+      <w:proofErr w:type="spellEnd"/>
+      <w:r>
+        <w:rPr>
+          <w:sz w:val="16"/>
+          <w:szCs w:val="16"/>
+        </w:rPr>
+        <w:t xml:space="preserve"> info:</w:t>
+      </w:r>
+    </w:p>
+    <w:p>
+      <w:pPr>
+        <w:spacing w:after="0"/>
+        <w:rPr>
+          <w:sz w:val="16"/>
+          <w:szCs w:val="16"/>
+        </w:rPr>
+      </w:pPr>
+      <w:r>
+        <w:rPr>
+          <w:sz w:val="16"/>
+          <w:szCs w:val="16"/>
+        </w:rPr>
+        <w:t xml:space="preserve">  Import { </w:t>
+      </w:r>
+      <w:proofErr w:type="spellStart"/>
+      <w:r>
+        <w:rPr>
+          <w:sz w:val="16"/>
+          <w:szCs w:val="16"/>
+        </w:rPr>
+        <w:t>useState</w:t>
+      </w:r>
+      <w:proofErr w:type="spellEnd"/>
+      <w:r>
+        <w:rPr>
+          <w:sz w:val="16"/>
+          <w:szCs w:val="16"/>
+        </w:rPr>
+        <w:t>} from ‘react’</w:t>
+      </w:r>
+    </w:p>
+    <w:p>
+      <w:pPr>
+        <w:spacing w:after="0"/>
+        <w:rPr>
+          <w:sz w:val="16"/>
+          <w:szCs w:val="16"/>
+        </w:rPr>
+      </w:pPr>
+      <w:r>
+        <w:rPr>
+          <w:sz w:val="16"/>
+          <w:szCs w:val="16"/>
+        </w:rPr>
+        <w:t xml:space="preserve">  Import </w:t>
+      </w:r>
+      <w:proofErr w:type="spellStart"/>
+      <w:r>
+        <w:rPr>
+          <w:sz w:val="16"/>
+          <w:szCs w:val="16"/>
+        </w:rPr>
+        <w:t>reactLogo</w:t>
+      </w:r>
+      <w:proofErr w:type="spellEnd"/>
+      <w:r>
+        <w:rPr>
+          <w:sz w:val="16"/>
+          <w:szCs w:val="16"/>
+        </w:rPr>
+        <w:t xml:space="preserve"> from ‘./assets/</w:t>
+      </w:r>
+      <w:proofErr w:type="spellStart"/>
+      <w:r>
+        <w:rPr>
+          <w:sz w:val="16"/>
+          <w:szCs w:val="16"/>
+        </w:rPr>
+        <w:t>react.svg</w:t>
+      </w:r>
+      <w:proofErr w:type="spellEnd"/>
+      <w:r>
+        <w:rPr>
+          <w:sz w:val="16"/>
+          <w:szCs w:val="16"/>
+        </w:rPr>
+        <w:t>’</w:t>
+      </w:r>
+    </w:p>
+    <w:p>
+      <w:pPr>
+        <w:spacing w:after="0"/>
+        <w:rPr>
+          <w:sz w:val="16"/>
+          <w:szCs w:val="16"/>
+        </w:rPr>
+      </w:pPr>
+      <w:r>
+        <w:rPr>
+          <w:sz w:val="16"/>
+          <w:szCs w:val="16"/>
+        </w:rPr>
+        <w:t xml:space="preserve">  Import </w:t>
+      </w:r>
+      <w:proofErr w:type="spellStart"/>
+      <w:r>
+        <w:rPr>
+          <w:sz w:val="16"/>
+          <w:szCs w:val="16"/>
+        </w:rPr>
+        <w:t>vite</w:t>
+      </w:r>
+      <w:proofErr w:type="spellEnd"/>
       <w:r>
         <w:rPr>
           <w:sz w:val="16"/>
@@ -508,11 +674,30 @@
           <w:sz w:val="16"/>
           <w:szCs w:val="16"/>
         </w:rPr>
-        <w:t>Logo from ‘vite.svg’</w:t>
-      </w:r>
-    </w:p>
-    <w:p>
-      <w:pPr>
+        <w:t>Logo from ‘</w:t>
+      </w:r>
+      <w:proofErr w:type="spellStart"/>
+      <w:r>
+        <w:rPr>
+          <w:sz w:val="16"/>
+          <w:szCs w:val="16"/>
+        </w:rPr>
+        <w:t>vite.svg</w:t>
+      </w:r>
+      <w:proofErr w:type="spellEnd"/>
+      <w:r>
+        <w:rPr>
+          <w:sz w:val="16"/>
+          <w:szCs w:val="16"/>
+        </w:rPr>
+        <w:t>’</w:t>
+      </w:r>
+    </w:p>
+    <w:p>
+      <w:pPr>
+        <w:pBdr>
+          <w:bottom w:val="single" w:sz="12" w:space="1" w:color="auto"/>
+        </w:pBdr>
         <w:spacing w:after="0"/>
         <w:rPr>
           <w:sz w:val="16"/>
@@ -540,6 +725,22 @@
           <w:sz w:val="16"/>
           <w:szCs w:val="16"/>
         </w:rPr>
+        <w:t>These are files that I create and need to import.</w:t>
+      </w:r>
+    </w:p>
+    <w:p>
+      <w:pPr>
+        <w:spacing w:after="0"/>
+        <w:rPr>
+          <w:sz w:val="16"/>
+          <w:szCs w:val="16"/>
+        </w:rPr>
+      </w:pPr>
+      <w:r>
+        <w:rPr>
+          <w:sz w:val="16"/>
+          <w:szCs w:val="16"/>
+        </w:rPr>
         <w:t xml:space="preserve">  Import Header from ‘./components/Header’</w:t>
       </w:r>
     </w:p>
@@ -556,7 +757,39 @@
           <w:sz w:val="16"/>
           <w:szCs w:val="16"/>
         </w:rPr>
-        <w:t xml:space="preserve">  Import MainContent from ‘./components/MainComponent’</w:t>
+        <w:t xml:space="preserve">  Import </w:t>
+      </w:r>
+      <w:proofErr w:type="spellStart"/>
+      <w:r>
+        <w:rPr>
+          <w:sz w:val="16"/>
+          <w:szCs w:val="16"/>
+        </w:rPr>
+        <w:t>MainContent</w:t>
+      </w:r>
+      <w:proofErr w:type="spellEnd"/>
+      <w:r>
+        <w:rPr>
+          <w:sz w:val="16"/>
+          <w:szCs w:val="16"/>
+        </w:rPr>
+        <w:t xml:space="preserve"> from ‘./components/</w:t>
+      </w:r>
+      <w:proofErr w:type="spellStart"/>
+      <w:r>
+        <w:rPr>
+          <w:sz w:val="16"/>
+          <w:szCs w:val="16"/>
+        </w:rPr>
+        <w:t>MainComponent</w:t>
+      </w:r>
+      <w:proofErr w:type="spellEnd"/>
+      <w:r>
+        <w:rPr>
+          <w:sz w:val="16"/>
+          <w:szCs w:val="16"/>
+        </w:rPr>
+        <w:t>’</w:t>
       </w:r>
     </w:p>
     <w:p>

</xml_diff>

<commit_message>
working on coding and notation on vSchool sp 190.75 React Nav bar and styling. updated 08.11.2023 at 1850 hours.
</commit_message>
<xml_diff>
--- a/Assignments/Level3/react needed items on all projects.docx
+++ b/Assignments/Level3/react needed items on all projects.docx
@@ -48,43 +48,53 @@
           <w:sz w:val="18"/>
           <w:szCs w:val="18"/>
         </w:rPr>
-        <w:t>vite@latest</w:t>
-      </w:r>
-      <w:proofErr w:type="spellEnd"/>
-    </w:p>
-    <w:p>
-      <w:pPr>
-        <w:spacing w:after="0"/>
+        <w:t>vite@</w:t>
+      </w:r>
+      <w:proofErr w:type="gramStart"/>
+      <w:r>
         <w:rPr>
           <w:sz w:val="18"/>
           <w:szCs w:val="18"/>
         </w:rPr>
-      </w:pPr>
-      <w:r>
+        <w:t>latest</w:t>
+      </w:r>
+      <w:proofErr w:type="spellEnd"/>
+      <w:proofErr w:type="gramEnd"/>
+    </w:p>
+    <w:p>
+      <w:pPr>
+        <w:spacing w:after="0"/>
         <w:rPr>
           <w:sz w:val="18"/>
           <w:szCs w:val="18"/>
         </w:rPr>
-        <w:t>.</w:t>
-      </w:r>
-    </w:p>
-    <w:p>
-      <w:pPr>
-        <w:spacing w:after="0"/>
+      </w:pPr>
+      <w:r>
         <w:rPr>
           <w:sz w:val="18"/>
           <w:szCs w:val="18"/>
         </w:rPr>
-      </w:pPr>
-      <w:r>
+        <w:t>.</w:t>
+      </w:r>
+    </w:p>
+    <w:p>
+      <w:pPr>
+        <w:spacing w:after="0"/>
         <w:rPr>
           <w:sz w:val="18"/>
           <w:szCs w:val="18"/>
         </w:rPr>
+      </w:pPr>
+      <w:r>
+        <w:rPr>
+          <w:sz w:val="18"/>
+          <w:szCs w:val="18"/>
+        </w:rPr>
         <w:tab/>
         <w:t xml:space="preserve">React, </w:t>
       </w:r>
       <w:proofErr w:type="spellStart"/>
+      <w:proofErr w:type="gramStart"/>
       <w:r>
         <w:rPr>
           <w:sz w:val="18"/>
@@ -93,6 +103,7 @@
         <w:t>javascript</w:t>
       </w:r>
       <w:proofErr w:type="spellEnd"/>
+      <w:proofErr w:type="gramEnd"/>
     </w:p>
     <w:p>
       <w:pPr>
@@ -116,33 +127,51 @@
           <w:sz w:val="18"/>
           <w:szCs w:val="18"/>
         </w:rPr>
-        <w:t xml:space="preserve"> install</w:t>
-      </w:r>
-    </w:p>
-    <w:p>
-      <w:pPr>
-        <w:spacing w:after="0"/>
+        <w:t xml:space="preserve"> </w:t>
+      </w:r>
+      <w:proofErr w:type="gramStart"/>
+      <w:r>
         <w:rPr>
           <w:sz w:val="18"/>
           <w:szCs w:val="18"/>
         </w:rPr>
-      </w:pPr>
-      <w:proofErr w:type="spellStart"/>
-      <w:r>
+        <w:t>install</w:t>
+      </w:r>
+      <w:proofErr w:type="gramEnd"/>
+    </w:p>
+    <w:p>
+      <w:pPr>
+        <w:spacing w:after="0"/>
         <w:rPr>
           <w:sz w:val="18"/>
           <w:szCs w:val="18"/>
         </w:rPr>
-        <w:t>npm</w:t>
-      </w:r>
-      <w:proofErr w:type="spellEnd"/>
+      </w:pPr>
+      <w:proofErr w:type="spellStart"/>
       <w:r>
         <w:rPr>
           <w:sz w:val="18"/>
           <w:szCs w:val="18"/>
         </w:rPr>
-        <w:t xml:space="preserve"> run dev</w:t>
-      </w:r>
+        <w:t>npm</w:t>
+      </w:r>
+      <w:proofErr w:type="spellEnd"/>
+      <w:r>
+        <w:rPr>
+          <w:sz w:val="18"/>
+          <w:szCs w:val="18"/>
+        </w:rPr>
+        <w:t xml:space="preserve"> run </w:t>
+      </w:r>
+      <w:proofErr w:type="gramStart"/>
+      <w:r>
+        <w:rPr>
+          <w:sz w:val="18"/>
+          <w:szCs w:val="18"/>
+        </w:rPr>
+        <w:t>dev</w:t>
+      </w:r>
+      <w:proofErr w:type="gramEnd"/>
     </w:p>
     <w:p>
       <w:pPr>
@@ -163,6 +192,314 @@
     <w:p>
       <w:pPr>
         <w:spacing w:after="0"/>
+        <w:rPr>
+          <w:sz w:val="16"/>
+          <w:szCs w:val="16"/>
+        </w:rPr>
+      </w:pPr>
+      <w:proofErr w:type="gramStart"/>
+      <w:r>
+        <w:rPr>
+          <w:sz w:val="16"/>
+          <w:szCs w:val="16"/>
+        </w:rPr>
+        <w:t>inside</w:t>
+      </w:r>
+      <w:proofErr w:type="gramEnd"/>
+      <w:r>
+        <w:rPr>
+          <w:sz w:val="16"/>
+          <w:szCs w:val="16"/>
+        </w:rPr>
+        <w:t xml:space="preserve"> the index.html file I need to add the following links for google fonts.</w:t>
+      </w:r>
+    </w:p>
+    <w:p>
+      <w:pPr>
+        <w:spacing w:after="0"/>
+        <w:rPr>
+          <w:sz w:val="16"/>
+          <w:szCs w:val="16"/>
+        </w:rPr>
+      </w:pPr>
+      <w:r>
+        <w:rPr>
+          <w:sz w:val="16"/>
+          <w:szCs w:val="16"/>
+        </w:rPr>
+        <w:t xml:space="preserve">&lt;link </w:t>
+      </w:r>
+      <w:proofErr w:type="spellStart"/>
+      <w:r>
+        <w:rPr>
+          <w:sz w:val="16"/>
+          <w:szCs w:val="16"/>
+        </w:rPr>
+        <w:t>rel</w:t>
+      </w:r>
+      <w:proofErr w:type="spellEnd"/>
+      <w:r>
+        <w:rPr>
+          <w:sz w:val="16"/>
+          <w:szCs w:val="16"/>
+        </w:rPr>
+        <w:t>=’</w:t>
+      </w:r>
+      <w:proofErr w:type="spellStart"/>
+      <w:r>
+        <w:rPr>
+          <w:sz w:val="16"/>
+          <w:szCs w:val="16"/>
+        </w:rPr>
+        <w:t>preconnect</w:t>
+      </w:r>
+      <w:proofErr w:type="spellEnd"/>
+      <w:r>
+        <w:rPr>
+          <w:sz w:val="16"/>
+          <w:szCs w:val="16"/>
+        </w:rPr>
+        <w:t xml:space="preserve">’ </w:t>
+      </w:r>
+      <w:proofErr w:type="spellStart"/>
+      <w:r>
+        <w:rPr>
+          <w:sz w:val="16"/>
+          <w:szCs w:val="16"/>
+        </w:rPr>
+        <w:t>href</w:t>
+      </w:r>
+      <w:proofErr w:type="spellEnd"/>
+      <w:r>
+        <w:rPr>
+          <w:sz w:val="16"/>
+          <w:szCs w:val="16"/>
+        </w:rPr>
+        <w:t>=’https://fonts.googleapis.com&gt;</w:t>
+      </w:r>
+      <w:proofErr w:type="gramStart"/>
+      <w:r>
+        <w:rPr>
+          <w:sz w:val="16"/>
+          <w:szCs w:val="16"/>
+        </w:rPr>
+        <w:t>&lt;!--</w:t>
+      </w:r>
+      <w:proofErr w:type="gramEnd"/>
+      <w:r>
+        <w:rPr>
+          <w:sz w:val="16"/>
+          <w:szCs w:val="16"/>
+        </w:rPr>
+        <w:t xml:space="preserve">connects google fonts </w:t>
+      </w:r>
+      <w:proofErr w:type="spellStart"/>
+      <w:r>
+        <w:rPr>
+          <w:sz w:val="16"/>
+          <w:szCs w:val="16"/>
+        </w:rPr>
+        <w:t>api</w:t>
+      </w:r>
+      <w:proofErr w:type="spellEnd"/>
+      <w:r>
+        <w:rPr>
+          <w:sz w:val="16"/>
+          <w:szCs w:val="16"/>
+        </w:rPr>
+        <w:t>.--&gt;</w:t>
+      </w:r>
+    </w:p>
+    <w:p>
+      <w:pPr>
+        <w:spacing w:after="0"/>
+        <w:rPr>
+          <w:sz w:val="16"/>
+          <w:szCs w:val="16"/>
+        </w:rPr>
+      </w:pPr>
+      <w:r>
+        <w:rPr>
+          <w:sz w:val="16"/>
+          <w:szCs w:val="16"/>
+        </w:rPr>
+        <w:t xml:space="preserve">&lt;link </w:t>
+      </w:r>
+      <w:proofErr w:type="spellStart"/>
+      <w:r>
+        <w:rPr>
+          <w:sz w:val="16"/>
+          <w:szCs w:val="16"/>
+        </w:rPr>
+        <w:t>rel</w:t>
+      </w:r>
+      <w:proofErr w:type="spellEnd"/>
+      <w:r>
+        <w:rPr>
+          <w:sz w:val="16"/>
+          <w:szCs w:val="16"/>
+        </w:rPr>
+        <w:t>=’</w:t>
+      </w:r>
+      <w:proofErr w:type="spellStart"/>
+      <w:r>
+        <w:rPr>
+          <w:sz w:val="16"/>
+          <w:szCs w:val="16"/>
+        </w:rPr>
+        <w:t>preconnect</w:t>
+      </w:r>
+      <w:proofErr w:type="spellEnd"/>
+      <w:r>
+        <w:rPr>
+          <w:sz w:val="16"/>
+          <w:szCs w:val="16"/>
+        </w:rPr>
+        <w:t xml:space="preserve">’ </w:t>
+      </w:r>
+      <w:proofErr w:type="spellStart"/>
+      <w:r>
+        <w:rPr>
+          <w:sz w:val="16"/>
+          <w:szCs w:val="16"/>
+        </w:rPr>
+        <w:t>href</w:t>
+      </w:r>
+      <w:proofErr w:type="spellEnd"/>
+      <w:r>
+        <w:rPr>
+          <w:sz w:val="16"/>
+          <w:szCs w:val="16"/>
+        </w:rPr>
+        <w:t xml:space="preserve">=’https://fonts.gstatic.com’ </w:t>
+      </w:r>
+      <w:proofErr w:type="spellStart"/>
+      <w:r>
+        <w:rPr>
+          <w:sz w:val="16"/>
+          <w:szCs w:val="16"/>
+        </w:rPr>
+        <w:t>crossorigin</w:t>
+      </w:r>
+      <w:proofErr w:type="spellEnd"/>
+      <w:r>
+        <w:rPr>
+          <w:sz w:val="16"/>
+          <w:szCs w:val="16"/>
+        </w:rPr>
+        <w:t>&gt;</w:t>
+      </w:r>
+      <w:proofErr w:type="gramStart"/>
+      <w:r>
+        <w:rPr>
+          <w:sz w:val="16"/>
+          <w:szCs w:val="16"/>
+        </w:rPr>
+        <w:t>&lt;!--</w:t>
+      </w:r>
+      <w:proofErr w:type="gramEnd"/>
+      <w:r>
+        <w:rPr>
+          <w:sz w:val="16"/>
+          <w:szCs w:val="16"/>
+        </w:rPr>
+        <w:t>connects google static--&gt;</w:t>
+      </w:r>
+    </w:p>
+    <w:p>
+      <w:pPr>
+        <w:spacing w:after="0"/>
+        <w:rPr>
+          <w:sz w:val="16"/>
+          <w:szCs w:val="16"/>
+        </w:rPr>
+      </w:pPr>
+      <w:r>
+        <w:rPr>
+          <w:sz w:val="16"/>
+          <w:szCs w:val="16"/>
+        </w:rPr>
+        <w:t>&lt;link</w:t>
+      </w:r>
+      <w:r>
+        <w:rPr>
+          <w:sz w:val="16"/>
+          <w:szCs w:val="16"/>
+        </w:rPr>
+        <w:t xml:space="preserve"> </w:t>
+      </w:r>
+      <w:proofErr w:type="spellStart"/>
+      <w:r>
+        <w:rPr>
+          <w:sz w:val="16"/>
+          <w:szCs w:val="16"/>
+        </w:rPr>
+        <w:t>href</w:t>
+      </w:r>
+      <w:proofErr w:type="spellEnd"/>
+      <w:r>
+        <w:rPr>
+          <w:sz w:val="16"/>
+          <w:szCs w:val="16"/>
+        </w:rPr>
+        <w:t xml:space="preserve">=’https://fonts.googleapis.com/css2?family=Inter:wght@400; 600; 700&amp;display=swap’ </w:t>
+      </w:r>
+      <w:proofErr w:type="spellStart"/>
+      <w:r>
+        <w:rPr>
+          <w:sz w:val="16"/>
+          <w:szCs w:val="16"/>
+        </w:rPr>
+        <w:t>rel</w:t>
+      </w:r>
+      <w:proofErr w:type="spellEnd"/>
+      <w:r>
+        <w:rPr>
+          <w:sz w:val="16"/>
+          <w:szCs w:val="16"/>
+        </w:rPr>
+        <w:t>=’stylesheet’</w:t>
+      </w:r>
+      <w:r>
+        <w:rPr>
+          <w:sz w:val="16"/>
+          <w:szCs w:val="16"/>
+        </w:rPr>
+        <w:t>&gt;</w:t>
+      </w:r>
+      <w:proofErr w:type="gramStart"/>
+      <w:r>
+        <w:rPr>
+          <w:sz w:val="16"/>
+          <w:szCs w:val="16"/>
+        </w:rPr>
+        <w:t>&lt;!--</w:t>
+      </w:r>
+      <w:proofErr w:type="gramEnd"/>
+      <w:r>
+        <w:rPr>
+          <w:sz w:val="16"/>
+          <w:szCs w:val="16"/>
+        </w:rPr>
+        <w:t>imports the google fonts and font weights.--&gt;</w:t>
+      </w:r>
+    </w:p>
+    <w:p>
+      <w:pPr>
+        <w:spacing w:after="0"/>
+        <w:rPr>
+          <w:sz w:val="16"/>
+          <w:szCs w:val="16"/>
+        </w:rPr>
+      </w:pPr>
+    </w:p>
+    <w:p>
+      <w:pPr>
+        <w:spacing w:after="0"/>
+        <w:rPr>
+          <w:sz w:val="16"/>
+          <w:szCs w:val="16"/>
+        </w:rPr>
       </w:pPr>
     </w:p>
     <w:p>
@@ -571,7 +908,15 @@
           <w:sz w:val="16"/>
           <w:szCs w:val="16"/>
         </w:rPr>
-        <w:t xml:space="preserve">  Import { </w:t>
+        <w:t xml:space="preserve">  Import </w:t>
+      </w:r>
+      <w:proofErr w:type="gramStart"/>
+      <w:r>
+        <w:rPr>
+          <w:sz w:val="16"/>
+          <w:szCs w:val="16"/>
+        </w:rPr>
+        <w:t xml:space="preserve">{ </w:t>
       </w:r>
       <w:proofErr w:type="spellStart"/>
       <w:r>
@@ -582,6 +927,7 @@
         <w:t>useState</w:t>
       </w:r>
       <w:proofErr w:type="spellEnd"/>
+      <w:proofErr w:type="gramEnd"/>
       <w:r>
         <w:rPr>
           <w:sz w:val="16"/>
@@ -741,7 +1087,23 @@
           <w:sz w:val="16"/>
           <w:szCs w:val="16"/>
         </w:rPr>
-        <w:t xml:space="preserve">  Import Header from ‘./components/Header’</w:t>
+        <w:t xml:space="preserve">  Import Header from </w:t>
+      </w:r>
+      <w:proofErr w:type="gramStart"/>
+      <w:r>
+        <w:rPr>
+          <w:sz w:val="16"/>
+          <w:szCs w:val="16"/>
+        </w:rPr>
+        <w:t>‘./</w:t>
+      </w:r>
+      <w:proofErr w:type="gramEnd"/>
+      <w:r>
+        <w:rPr>
+          <w:sz w:val="16"/>
+          <w:szCs w:val="16"/>
+        </w:rPr>
+        <w:t>components/Header’</w:t>
       </w:r>
     </w:p>
     <w:p>
@@ -773,7 +1135,23 @@
           <w:sz w:val="16"/>
           <w:szCs w:val="16"/>
         </w:rPr>
-        <w:t xml:space="preserve"> from ‘./components/</w:t>
+        <w:t xml:space="preserve"> from </w:t>
+      </w:r>
+      <w:proofErr w:type="gramStart"/>
+      <w:r>
+        <w:rPr>
+          <w:sz w:val="16"/>
+          <w:szCs w:val="16"/>
+        </w:rPr>
+        <w:t>‘./</w:t>
+      </w:r>
+      <w:proofErr w:type="gramEnd"/>
+      <w:r>
+        <w:rPr>
+          <w:sz w:val="16"/>
+          <w:szCs w:val="16"/>
+        </w:rPr>
+        <w:t>components/</w:t>
       </w:r>
       <w:proofErr w:type="spellStart"/>
       <w:r>
@@ -807,12 +1185,21 @@
         </w:rPr>
         <w:t xml:space="preserve">  Import Footer from </w:t>
       </w:r>
-      <w:r>
-        <w:rPr>
-          <w:sz w:val="16"/>
-          <w:szCs w:val="16"/>
-        </w:rPr>
-        <w:t>'./components/Footer’</w:t>
+      <w:proofErr w:type="gramStart"/>
+      <w:r>
+        <w:rPr>
+          <w:sz w:val="16"/>
+          <w:szCs w:val="16"/>
+        </w:rPr>
+        <w:t>'./</w:t>
+      </w:r>
+      <w:proofErr w:type="gramEnd"/>
+      <w:r>
+        <w:rPr>
+          <w:sz w:val="16"/>
+          <w:szCs w:val="16"/>
+        </w:rPr>
+        <w:t>components/Footer’</w:t>
       </w:r>
     </w:p>
     <w:sectPr>

</xml_diff>

<commit_message>
completed 191.25 with help from TA Kyle shutt. 09.18.2023 at 1429 hours.
</commit_message>
<xml_diff>
--- a/Assignments/Level3/react needed items on all projects.docx
+++ b/Assignments/Level3/react needed items on all projects.docx
@@ -77,13 +77,32 @@
           <w:szCs w:val="16"/>
         </w:rPr>
       </w:pPr>
-      <w:r>
-        <w:rPr>
-          <w:rFonts w:ascii="Agency FB" w:hAnsi="Agency FB"/>
-          <w:sz w:val="16"/>
-          <w:szCs w:val="16"/>
-        </w:rPr>
-        <w:t>npm create vite@</w:t>
+      <w:proofErr w:type="spellStart"/>
+      <w:r>
+        <w:rPr>
+          <w:rFonts w:ascii="Agency FB" w:hAnsi="Agency FB"/>
+          <w:sz w:val="16"/>
+          <w:szCs w:val="16"/>
+        </w:rPr>
+        <w:t>npm</w:t>
+      </w:r>
+      <w:proofErr w:type="spellEnd"/>
+      <w:r>
+        <w:rPr>
+          <w:rFonts w:ascii="Agency FB" w:hAnsi="Agency FB"/>
+          <w:sz w:val="16"/>
+          <w:szCs w:val="16"/>
+        </w:rPr>
+        <w:t xml:space="preserve"> create </w:t>
+      </w:r>
+      <w:proofErr w:type="spellStart"/>
+      <w:r>
+        <w:rPr>
+          <w:rFonts w:ascii="Agency FB" w:hAnsi="Agency FB"/>
+          <w:sz w:val="16"/>
+          <w:szCs w:val="16"/>
+        </w:rPr>
+        <w:t>vite@</w:t>
       </w:r>
       <w:proofErr w:type="gramStart"/>
       <w:r>
@@ -94,6 +113,7 @@
         </w:rPr>
         <w:t>latest</w:t>
       </w:r>
+      <w:proofErr w:type="spellEnd"/>
       <w:proofErr w:type="gramEnd"/>
     </w:p>
     <w:p>
@@ -132,6 +152,7 @@
         <w:tab/>
         <w:t xml:space="preserve">React, </w:t>
       </w:r>
+      <w:proofErr w:type="spellStart"/>
       <w:proofErr w:type="gramStart"/>
       <w:r>
         <w:rPr>
@@ -141,6 +162,7 @@
         </w:rPr>
         <w:t>javascript</w:t>
       </w:r>
+      <w:proofErr w:type="spellEnd"/>
       <w:proofErr w:type="gramEnd"/>
     </w:p>
     <w:p>
@@ -152,13 +174,23 @@
           <w:szCs w:val="16"/>
         </w:rPr>
       </w:pPr>
-      <w:r>
-        <w:rPr>
-          <w:rFonts w:ascii="Agency FB" w:hAnsi="Agency FB"/>
-          <w:sz w:val="16"/>
-          <w:szCs w:val="16"/>
-        </w:rPr>
-        <w:t xml:space="preserve">npm </w:t>
+      <w:proofErr w:type="spellStart"/>
+      <w:r>
+        <w:rPr>
+          <w:rFonts w:ascii="Agency FB" w:hAnsi="Agency FB"/>
+          <w:sz w:val="16"/>
+          <w:szCs w:val="16"/>
+        </w:rPr>
+        <w:t>npm</w:t>
+      </w:r>
+      <w:proofErr w:type="spellEnd"/>
+      <w:r>
+        <w:rPr>
+          <w:rFonts w:ascii="Agency FB" w:hAnsi="Agency FB"/>
+          <w:sz w:val="16"/>
+          <w:szCs w:val="16"/>
+        </w:rPr>
+        <w:t xml:space="preserve"> </w:t>
       </w:r>
       <w:proofErr w:type="gramStart"/>
       <w:r>
@@ -180,13 +212,23 @@
           <w:szCs w:val="16"/>
         </w:rPr>
       </w:pPr>
-      <w:r>
-        <w:rPr>
-          <w:rFonts w:ascii="Agency FB" w:hAnsi="Agency FB"/>
-          <w:sz w:val="16"/>
-          <w:szCs w:val="16"/>
-        </w:rPr>
-        <w:t xml:space="preserve">npm run </w:t>
+      <w:proofErr w:type="spellStart"/>
+      <w:r>
+        <w:rPr>
+          <w:rFonts w:ascii="Agency FB" w:hAnsi="Agency FB"/>
+          <w:sz w:val="16"/>
+          <w:szCs w:val="16"/>
+        </w:rPr>
+        <w:t>npm</w:t>
+      </w:r>
+      <w:proofErr w:type="spellEnd"/>
+      <w:r>
+        <w:rPr>
+          <w:rFonts w:ascii="Agency FB" w:hAnsi="Agency FB"/>
+          <w:sz w:val="16"/>
+          <w:szCs w:val="16"/>
+        </w:rPr>
+        <w:t xml:space="preserve"> run </w:t>
       </w:r>
       <w:proofErr w:type="gramStart"/>
       <w:r>
@@ -273,7 +315,61 @@
           <w:sz w:val="16"/>
           <w:szCs w:val="16"/>
         </w:rPr>
-        <w:t>&lt;link rel=’preconnect’ href=’https://fonts.googleapis.com&gt;</w:t>
+        <w:t xml:space="preserve">&lt;link </w:t>
+      </w:r>
+      <w:proofErr w:type="spellStart"/>
+      <w:r>
+        <w:rPr>
+          <w:rFonts w:ascii="Agency FB" w:hAnsi="Agency FB"/>
+          <w:sz w:val="16"/>
+          <w:szCs w:val="16"/>
+        </w:rPr>
+        <w:t>rel</w:t>
+      </w:r>
+      <w:proofErr w:type="spellEnd"/>
+      <w:r>
+        <w:rPr>
+          <w:rFonts w:ascii="Agency FB" w:hAnsi="Agency FB"/>
+          <w:sz w:val="16"/>
+          <w:szCs w:val="16"/>
+        </w:rPr>
+        <w:t>=’</w:t>
+      </w:r>
+      <w:proofErr w:type="spellStart"/>
+      <w:r>
+        <w:rPr>
+          <w:rFonts w:ascii="Agency FB" w:hAnsi="Agency FB"/>
+          <w:sz w:val="16"/>
+          <w:szCs w:val="16"/>
+        </w:rPr>
+        <w:t>preconnect</w:t>
+      </w:r>
+      <w:proofErr w:type="spellEnd"/>
+      <w:r>
+        <w:rPr>
+          <w:rFonts w:ascii="Agency FB" w:hAnsi="Agency FB"/>
+          <w:sz w:val="16"/>
+          <w:szCs w:val="16"/>
+        </w:rPr>
+        <w:t xml:space="preserve">’ </w:t>
+      </w:r>
+      <w:proofErr w:type="spellStart"/>
+      <w:r>
+        <w:rPr>
+          <w:rFonts w:ascii="Agency FB" w:hAnsi="Agency FB"/>
+          <w:sz w:val="16"/>
+          <w:szCs w:val="16"/>
+        </w:rPr>
+        <w:t>href</w:t>
+      </w:r>
+      <w:proofErr w:type="spellEnd"/>
+      <w:r>
+        <w:rPr>
+          <w:rFonts w:ascii="Agency FB" w:hAnsi="Agency FB"/>
+          <w:sz w:val="16"/>
+          <w:szCs w:val="16"/>
+        </w:rPr>
+        <w:t>=’https://fonts.googleapis.com&gt;</w:t>
       </w:r>
       <w:proofErr w:type="gramStart"/>
       <w:r>
@@ -291,7 +387,25 @@
           <w:sz w:val="16"/>
           <w:szCs w:val="16"/>
         </w:rPr>
-        <w:t>connects google fonts api.--&gt;</w:t>
+        <w:t xml:space="preserve">connects google fonts </w:t>
+      </w:r>
+      <w:proofErr w:type="spellStart"/>
+      <w:r>
+        <w:rPr>
+          <w:rFonts w:ascii="Agency FB" w:hAnsi="Agency FB"/>
+          <w:sz w:val="16"/>
+          <w:szCs w:val="16"/>
+        </w:rPr>
+        <w:t>api</w:t>
+      </w:r>
+      <w:proofErr w:type="spellEnd"/>
+      <w:r>
+        <w:rPr>
+          <w:rFonts w:ascii="Agency FB" w:hAnsi="Agency FB"/>
+          <w:sz w:val="16"/>
+          <w:szCs w:val="16"/>
+        </w:rPr>
+        <w:t>.--&gt;</w:t>
       </w:r>
     </w:p>
     <w:p>
@@ -311,14 +425,70 @@
         </w:rPr>
         <w:t xml:space="preserve">&lt;link </w:t>
       </w:r>
-      <w:r>
-        <w:rPr>
-          <w:rFonts w:ascii="Agency FB" w:hAnsi="Agency FB"/>
-          <w:sz w:val="16"/>
-          <w:szCs w:val="16"/>
-        </w:rPr>
-        <w:t>rel=’preconnect’ href=’https://fonts.gstatic.com’ crossorigin</w:t>
-      </w:r>
+      <w:proofErr w:type="spellStart"/>
+      <w:r>
+        <w:rPr>
+          <w:rFonts w:ascii="Agency FB" w:hAnsi="Agency FB"/>
+          <w:sz w:val="16"/>
+          <w:szCs w:val="16"/>
+        </w:rPr>
+        <w:t>rel</w:t>
+      </w:r>
+      <w:proofErr w:type="spellEnd"/>
+      <w:r>
+        <w:rPr>
+          <w:rFonts w:ascii="Agency FB" w:hAnsi="Agency FB"/>
+          <w:sz w:val="16"/>
+          <w:szCs w:val="16"/>
+        </w:rPr>
+        <w:t>=’</w:t>
+      </w:r>
+      <w:proofErr w:type="spellStart"/>
+      <w:r>
+        <w:rPr>
+          <w:rFonts w:ascii="Agency FB" w:hAnsi="Agency FB"/>
+          <w:sz w:val="16"/>
+          <w:szCs w:val="16"/>
+        </w:rPr>
+        <w:t>preconnect</w:t>
+      </w:r>
+      <w:proofErr w:type="spellEnd"/>
+      <w:r>
+        <w:rPr>
+          <w:rFonts w:ascii="Agency FB" w:hAnsi="Agency FB"/>
+          <w:sz w:val="16"/>
+          <w:szCs w:val="16"/>
+        </w:rPr>
+        <w:t xml:space="preserve">’ </w:t>
+      </w:r>
+      <w:proofErr w:type="spellStart"/>
+      <w:r>
+        <w:rPr>
+          <w:rFonts w:ascii="Agency FB" w:hAnsi="Agency FB"/>
+          <w:sz w:val="16"/>
+          <w:szCs w:val="16"/>
+        </w:rPr>
+        <w:t>href</w:t>
+      </w:r>
+      <w:proofErr w:type="spellEnd"/>
+      <w:r>
+        <w:rPr>
+          <w:rFonts w:ascii="Agency FB" w:hAnsi="Agency FB"/>
+          <w:sz w:val="16"/>
+          <w:szCs w:val="16"/>
+        </w:rPr>
+        <w:t xml:space="preserve">=’https://fonts.gstatic.com’ </w:t>
+      </w:r>
+      <w:proofErr w:type="spellStart"/>
+      <w:r>
+        <w:rPr>
+          <w:rFonts w:ascii="Agency FB" w:hAnsi="Agency FB"/>
+          <w:sz w:val="16"/>
+          <w:szCs w:val="16"/>
+        </w:rPr>
+        <w:t>crossorigin</w:t>
+      </w:r>
+      <w:proofErr w:type="spellEnd"/>
       <w:r>
         <w:rPr>
           <w:rFonts w:ascii="Agency FB" w:hAnsi="Agency FB"/>
@@ -361,23 +531,43 @@
           <w:sz w:val="16"/>
           <w:szCs w:val="16"/>
         </w:rPr>
-        <w:t>&lt;link</w:t>
-      </w:r>
-      <w:r>
-        <w:rPr>
-          <w:rFonts w:ascii="Agency FB" w:hAnsi="Agency FB"/>
-          <w:sz w:val="16"/>
-          <w:szCs w:val="16"/>
-        </w:rPr>
-        <w:t xml:space="preserve"> href=’https://fonts.googleapis.com/css2?family=Inter:wght@400; 600; 700&amp;display=swap’ rel=’stylesheet’</w:t>
-      </w:r>
-      <w:r>
-        <w:rPr>
-          <w:rFonts w:ascii="Agency FB" w:hAnsi="Agency FB"/>
-          <w:sz w:val="16"/>
-          <w:szCs w:val="16"/>
-        </w:rPr>
-        <w:t>&gt;</w:t>
+        <w:t xml:space="preserve">&lt;link </w:t>
+      </w:r>
+      <w:proofErr w:type="spellStart"/>
+      <w:r>
+        <w:rPr>
+          <w:rFonts w:ascii="Agency FB" w:hAnsi="Agency FB"/>
+          <w:sz w:val="16"/>
+          <w:szCs w:val="16"/>
+        </w:rPr>
+        <w:t>href</w:t>
+      </w:r>
+      <w:proofErr w:type="spellEnd"/>
+      <w:r>
+        <w:rPr>
+          <w:rFonts w:ascii="Agency FB" w:hAnsi="Agency FB"/>
+          <w:sz w:val="16"/>
+          <w:szCs w:val="16"/>
+        </w:rPr>
+        <w:t xml:space="preserve">=’https://fonts.googleapis.com/css2?family=Inter:wght@400; 600; 700&amp;display=swap’ </w:t>
+      </w:r>
+      <w:proofErr w:type="spellStart"/>
+      <w:r>
+        <w:rPr>
+          <w:rFonts w:ascii="Agency FB" w:hAnsi="Agency FB"/>
+          <w:sz w:val="16"/>
+          <w:szCs w:val="16"/>
+        </w:rPr>
+        <w:t>rel</w:t>
+      </w:r>
+      <w:proofErr w:type="spellEnd"/>
+      <w:r>
+        <w:rPr>
+          <w:rFonts w:ascii="Agency FB" w:hAnsi="Agency FB"/>
+          <w:sz w:val="16"/>
+          <w:szCs w:val="16"/>
+        </w:rPr>
+        <w:t>=’stylesheet’&gt;</w:t>
       </w:r>
       <w:proofErr w:type="gramStart"/>
       <w:r>
@@ -469,7 +659,25 @@
           <w:sz w:val="16"/>
           <w:szCs w:val="16"/>
         </w:rPr>
-        <w:t>&lt;html lang=’en’&gt;</w:t>
+        <w:t>&lt;html lang=’</w:t>
+      </w:r>
+      <w:proofErr w:type="spellStart"/>
+      <w:r>
+        <w:rPr>
+          <w:rFonts w:ascii="Agency FB" w:hAnsi="Agency FB"/>
+          <w:sz w:val="16"/>
+          <w:szCs w:val="16"/>
+        </w:rPr>
+        <w:t>en</w:t>
+      </w:r>
+      <w:proofErr w:type="spellEnd"/>
+      <w:r>
+        <w:rPr>
+          <w:rFonts w:ascii="Agency FB" w:hAnsi="Agency FB"/>
+          <w:sz w:val="16"/>
+          <w:szCs w:val="16"/>
+        </w:rPr>
+        <w:t>’&gt;</w:t>
       </w:r>
     </w:p>
     <w:p>
@@ -523,7 +731,61 @@
           <w:sz w:val="16"/>
           <w:szCs w:val="16"/>
         </w:rPr>
-        <w:t xml:space="preserve">    &lt;link rel=’icon’ type=’image/svg+xml’ href=’/vite.org’ /&gt;</w:t>
+        <w:t xml:space="preserve">    &lt;link </w:t>
+      </w:r>
+      <w:proofErr w:type="spellStart"/>
+      <w:r>
+        <w:rPr>
+          <w:rFonts w:ascii="Agency FB" w:hAnsi="Agency FB"/>
+          <w:sz w:val="16"/>
+          <w:szCs w:val="16"/>
+        </w:rPr>
+        <w:t>rel</w:t>
+      </w:r>
+      <w:proofErr w:type="spellEnd"/>
+      <w:r>
+        <w:rPr>
+          <w:rFonts w:ascii="Agency FB" w:hAnsi="Agency FB"/>
+          <w:sz w:val="16"/>
+          <w:szCs w:val="16"/>
+        </w:rPr>
+        <w:t>=’icon’ type=’image/</w:t>
+      </w:r>
+      <w:proofErr w:type="spellStart"/>
+      <w:r>
+        <w:rPr>
+          <w:rFonts w:ascii="Agency FB" w:hAnsi="Agency FB"/>
+          <w:sz w:val="16"/>
+          <w:szCs w:val="16"/>
+        </w:rPr>
+        <w:t>svg+xml</w:t>
+      </w:r>
+      <w:proofErr w:type="spellEnd"/>
+      <w:r>
+        <w:rPr>
+          <w:rFonts w:ascii="Agency FB" w:hAnsi="Agency FB"/>
+          <w:sz w:val="16"/>
+          <w:szCs w:val="16"/>
+        </w:rPr>
+        <w:t xml:space="preserve">’ </w:t>
+      </w:r>
+      <w:proofErr w:type="spellStart"/>
+      <w:r>
+        <w:rPr>
+          <w:rFonts w:ascii="Agency FB" w:hAnsi="Agency FB"/>
+          <w:sz w:val="16"/>
+          <w:szCs w:val="16"/>
+        </w:rPr>
+        <w:t>href</w:t>
+      </w:r>
+      <w:proofErr w:type="spellEnd"/>
+      <w:r>
+        <w:rPr>
+          <w:rFonts w:ascii="Agency FB" w:hAnsi="Agency FB"/>
+          <w:sz w:val="16"/>
+          <w:szCs w:val="16"/>
+        </w:rPr>
+        <w:t>=’/vite.org’ /&gt;</w:t>
       </w:r>
     </w:p>
     <w:p>
@@ -657,7 +919,61 @@
           <w:sz w:val="16"/>
           <w:szCs w:val="16"/>
         </w:rPr>
-        <w:t xml:space="preserve">    &lt;script type=’module’ src=’/src/main.jsx’&gt;&lt;/script&gt;</w:t>
+        <w:t xml:space="preserve">    &lt;script type=’module’ </w:t>
+      </w:r>
+      <w:proofErr w:type="spellStart"/>
+      <w:r>
+        <w:rPr>
+          <w:rFonts w:ascii="Agency FB" w:hAnsi="Agency FB"/>
+          <w:sz w:val="16"/>
+          <w:szCs w:val="16"/>
+        </w:rPr>
+        <w:t>src</w:t>
+      </w:r>
+      <w:proofErr w:type="spellEnd"/>
+      <w:r>
+        <w:rPr>
+          <w:rFonts w:ascii="Agency FB" w:hAnsi="Agency FB"/>
+          <w:sz w:val="16"/>
+          <w:szCs w:val="16"/>
+        </w:rPr>
+        <w:t>=’/</w:t>
+      </w:r>
+      <w:proofErr w:type="spellStart"/>
+      <w:r>
+        <w:rPr>
+          <w:rFonts w:ascii="Agency FB" w:hAnsi="Agency FB"/>
+          <w:sz w:val="16"/>
+          <w:szCs w:val="16"/>
+        </w:rPr>
+        <w:t>src</w:t>
+      </w:r>
+      <w:proofErr w:type="spellEnd"/>
+      <w:r>
+        <w:rPr>
+          <w:rFonts w:ascii="Agency FB" w:hAnsi="Agency FB"/>
+          <w:sz w:val="16"/>
+          <w:szCs w:val="16"/>
+        </w:rPr>
+        <w:t>/</w:t>
+      </w:r>
+      <w:proofErr w:type="spellStart"/>
+      <w:r>
+        <w:rPr>
+          <w:rFonts w:ascii="Agency FB" w:hAnsi="Agency FB"/>
+          <w:sz w:val="16"/>
+          <w:szCs w:val="16"/>
+        </w:rPr>
+        <w:t>main.jsx</w:t>
+      </w:r>
+      <w:proofErr w:type="spellEnd"/>
+      <w:r>
+        <w:rPr>
+          <w:rFonts w:ascii="Agency FB" w:hAnsi="Agency FB"/>
+          <w:sz w:val="16"/>
+          <w:szCs w:val="16"/>
+        </w:rPr>
+        <w:t>’&gt;&lt;/script&gt;</w:t>
       </w:r>
     </w:p>
     <w:p>
@@ -715,13 +1031,23 @@
           <w:szCs w:val="16"/>
         </w:rPr>
       </w:pPr>
-      <w:r>
-        <w:rPr>
-          <w:rFonts w:ascii="Agency FB" w:hAnsi="Agency FB"/>
-          <w:sz w:val="16"/>
-          <w:szCs w:val="16"/>
-        </w:rPr>
-        <w:t>Jsx info:</w:t>
+      <w:proofErr w:type="spellStart"/>
+      <w:r>
+        <w:rPr>
+          <w:rFonts w:ascii="Agency FB" w:hAnsi="Agency FB"/>
+          <w:sz w:val="16"/>
+          <w:szCs w:val="16"/>
+        </w:rPr>
+        <w:t>Jsx</w:t>
+      </w:r>
+      <w:proofErr w:type="spellEnd"/>
+      <w:r>
+        <w:rPr>
+          <w:rFonts w:ascii="Agency FB" w:hAnsi="Agency FB"/>
+          <w:sz w:val="16"/>
+          <w:szCs w:val="16"/>
+        </w:rPr>
+        <w:t xml:space="preserve"> info:</w:t>
       </w:r>
     </w:p>
     <w:p>
@@ -748,8 +1074,18 @@
           <w:sz w:val="16"/>
           <w:szCs w:val="16"/>
         </w:rPr>
-        <w:t>{ useState</w:t>
-      </w:r>
+        <w:t xml:space="preserve">{ </w:t>
+      </w:r>
+      <w:proofErr w:type="spellStart"/>
+      <w:r>
+        <w:rPr>
+          <w:rFonts w:ascii="Agency FB" w:hAnsi="Agency FB"/>
+          <w:sz w:val="16"/>
+          <w:szCs w:val="16"/>
+        </w:rPr>
+        <w:t>useState</w:t>
+      </w:r>
+      <w:proofErr w:type="spellEnd"/>
       <w:proofErr w:type="gramEnd"/>
       <w:r>
         <w:rPr>
@@ -775,26 +1111,72 @@
           <w:sz w:val="16"/>
           <w:szCs w:val="16"/>
         </w:rPr>
-        <w:t xml:space="preserve">  Import reactLogo from ‘./assets/react.svg’</w:t>
-      </w:r>
-    </w:p>
-    <w:p>
-      <w:pPr>
-        <w:spacing w:after="0"/>
-        <w:rPr>
-          <w:rFonts w:ascii="Agency FB" w:hAnsi="Agency FB"/>
-          <w:sz w:val="16"/>
-          <w:szCs w:val="16"/>
-        </w:rPr>
-      </w:pPr>
-      <w:r>
-        <w:rPr>
-          <w:rFonts w:ascii="Agency FB" w:hAnsi="Agency FB"/>
-          <w:sz w:val="16"/>
-          <w:szCs w:val="16"/>
-        </w:rPr>
-        <w:t xml:space="preserve">  Import vite</w:t>
-      </w:r>
+        <w:t xml:space="preserve">  Import </w:t>
+      </w:r>
+      <w:proofErr w:type="spellStart"/>
+      <w:r>
+        <w:rPr>
+          <w:rFonts w:ascii="Agency FB" w:hAnsi="Agency FB"/>
+          <w:sz w:val="16"/>
+          <w:szCs w:val="16"/>
+        </w:rPr>
+        <w:t>reactLogo</w:t>
+      </w:r>
+      <w:proofErr w:type="spellEnd"/>
+      <w:r>
+        <w:rPr>
+          <w:rFonts w:ascii="Agency FB" w:hAnsi="Agency FB"/>
+          <w:sz w:val="16"/>
+          <w:szCs w:val="16"/>
+        </w:rPr>
+        <w:t xml:space="preserve"> from ‘./assets/</w:t>
+      </w:r>
+      <w:proofErr w:type="spellStart"/>
+      <w:r>
+        <w:rPr>
+          <w:rFonts w:ascii="Agency FB" w:hAnsi="Agency FB"/>
+          <w:sz w:val="16"/>
+          <w:szCs w:val="16"/>
+        </w:rPr>
+        <w:t>react.svg</w:t>
+      </w:r>
+      <w:proofErr w:type="spellEnd"/>
+      <w:r>
+        <w:rPr>
+          <w:rFonts w:ascii="Agency FB" w:hAnsi="Agency FB"/>
+          <w:sz w:val="16"/>
+          <w:szCs w:val="16"/>
+        </w:rPr>
+        <w:t>’</w:t>
+      </w:r>
+    </w:p>
+    <w:p>
+      <w:pPr>
+        <w:spacing w:after="0"/>
+        <w:rPr>
+          <w:rFonts w:ascii="Agency FB" w:hAnsi="Agency FB"/>
+          <w:sz w:val="16"/>
+          <w:szCs w:val="16"/>
+        </w:rPr>
+      </w:pPr>
+      <w:r>
+        <w:rPr>
+          <w:rFonts w:ascii="Agency FB" w:hAnsi="Agency FB"/>
+          <w:sz w:val="16"/>
+          <w:szCs w:val="16"/>
+        </w:rPr>
+        <w:t xml:space="preserve">  Import </w:t>
+      </w:r>
+      <w:proofErr w:type="spellStart"/>
+      <w:r>
+        <w:rPr>
+          <w:rFonts w:ascii="Agency FB" w:hAnsi="Agency FB"/>
+          <w:sz w:val="16"/>
+          <w:szCs w:val="16"/>
+        </w:rPr>
+        <w:t>vite</w:t>
+      </w:r>
+      <w:proofErr w:type="spellEnd"/>
       <w:r>
         <w:rPr>
           <w:rFonts w:ascii="Agency FB" w:hAnsi="Agency FB"/>
@@ -809,7 +1191,25 @@
           <w:sz w:val="16"/>
           <w:szCs w:val="16"/>
         </w:rPr>
-        <w:t>Logo from ‘vite.svg’</w:t>
+        <w:t>Logo from ‘</w:t>
+      </w:r>
+      <w:proofErr w:type="spellStart"/>
+      <w:r>
+        <w:rPr>
+          <w:rFonts w:ascii="Agency FB" w:hAnsi="Agency FB"/>
+          <w:sz w:val="16"/>
+          <w:szCs w:val="16"/>
+        </w:rPr>
+        <w:t>vite.svg</w:t>
+      </w:r>
+      <w:proofErr w:type="spellEnd"/>
+      <w:r>
+        <w:rPr>
+          <w:rFonts w:ascii="Agency FB" w:hAnsi="Agency FB"/>
+          <w:sz w:val="16"/>
+          <w:szCs w:val="16"/>
+        </w:rPr>
+        <w:t>’</w:t>
       </w:r>
     </w:p>
     <w:p>
@@ -902,7 +1302,25 @@
           <w:sz w:val="16"/>
           <w:szCs w:val="16"/>
         </w:rPr>
-        <w:t xml:space="preserve">  Import MainContent from </w:t>
+        <w:t xml:space="preserve">  Import </w:t>
+      </w:r>
+      <w:proofErr w:type="spellStart"/>
+      <w:r>
+        <w:rPr>
+          <w:rFonts w:ascii="Agency FB" w:hAnsi="Agency FB"/>
+          <w:sz w:val="16"/>
+          <w:szCs w:val="16"/>
+        </w:rPr>
+        <w:t>MainContent</w:t>
+      </w:r>
+      <w:proofErr w:type="spellEnd"/>
+      <w:r>
+        <w:rPr>
+          <w:rFonts w:ascii="Agency FB" w:hAnsi="Agency FB"/>
+          <w:sz w:val="16"/>
+          <w:szCs w:val="16"/>
+        </w:rPr>
+        <w:t xml:space="preserve"> from </w:t>
       </w:r>
       <w:proofErr w:type="gramStart"/>
       <w:r>
@@ -920,7 +1338,25 @@
           <w:sz w:val="16"/>
           <w:szCs w:val="16"/>
         </w:rPr>
-        <w:t>components/MainComponent’</w:t>
+        <w:t>components/</w:t>
+      </w:r>
+      <w:proofErr w:type="spellStart"/>
+      <w:r>
+        <w:rPr>
+          <w:rFonts w:ascii="Agency FB" w:hAnsi="Agency FB"/>
+          <w:sz w:val="16"/>
+          <w:szCs w:val="16"/>
+        </w:rPr>
+        <w:t>MainComponent</w:t>
+      </w:r>
+      <w:proofErr w:type="spellEnd"/>
+      <w:r>
+        <w:rPr>
+          <w:rFonts w:ascii="Agency FB" w:hAnsi="Agency FB"/>
+          <w:sz w:val="16"/>
+          <w:szCs w:val="16"/>
+        </w:rPr>
+        <w:t>’</w:t>
       </w:r>
     </w:p>
     <w:p>

</xml_diff>